<commit_message>
Added security Section to document
</commit_message>
<xml_diff>
--- a/ClientServerCacheDocument.docx
+++ b/ClientServerCacheDocument.docx
@@ -1074,6 +1074,22 @@
         </w:rPr>
         <w:t xml:space="preserve">   </w:t>
       </w:r>
+      <w:r>
+        <w:rPr>
+          <w:sz w:val="20"/>
+          <w:szCs w:val="20"/>
+          <w:lang w:val="en-US"/>
+        </w:rPr>
+        <w:br/>
+      </w:r>
+      <w:r>
+        <w:rPr>
+          <w:sz w:val="20"/>
+          <w:szCs w:val="20"/>
+          <w:lang w:val="en-US"/>
+        </w:rPr>
+        <w:br/>
+      </w:r>
     </w:p>
     <w:p>
       <w:pPr>
@@ -1387,6 +1403,73 @@
         </w:rPr>
         <w:t>.</w:t>
       </w:r>
+    </w:p>
+    <w:p>
+      <w:pPr>
+        <w:autoSpaceDE w:val="0"/>
+        <w:autoSpaceDN w:val="0"/>
+        <w:adjustRightInd w:val="0"/>
+        <w:spacing w:after="0" w:line="240" w:lineRule="auto"/>
+        <w:rPr>
+          <w:sz w:val="24"/>
+          <w:szCs w:val="24"/>
+        </w:rPr>
+      </w:pPr>
+    </w:p>
+    <w:p>
+      <w:pPr>
+        <w:autoSpaceDE w:val="0"/>
+        <w:autoSpaceDN w:val="0"/>
+        <w:adjustRightInd w:val="0"/>
+        <w:spacing w:after="0" w:line="240" w:lineRule="auto"/>
+        <w:rPr>
+          <w:b/>
+          <w:sz w:val="24"/>
+          <w:szCs w:val="24"/>
+          <w:u w:val="single"/>
+        </w:rPr>
+      </w:pPr>
+      <w:r>
+        <w:rPr>
+          <w:b/>
+          <w:sz w:val="20"/>
+          <w:szCs w:val="20"/>
+          <w:u w:val="single"/>
+          <w:lang w:val="en-US"/>
+        </w:rPr>
+        <w:t>SECURITY</w:t>
+      </w:r>
+    </w:p>
+    <w:p>
+      <w:pPr>
+        <w:autoSpaceDE w:val="0"/>
+        <w:autoSpaceDN w:val="0"/>
+        <w:adjustRightInd w:val="0"/>
+        <w:spacing w:after="0" w:line="240" w:lineRule="auto"/>
+        <w:rPr>
+          <w:sz w:val="24"/>
+          <w:szCs w:val="24"/>
+        </w:rPr>
+      </w:pPr>
+      <w:r>
+        <w:rPr>
+          <w:sz w:val="24"/>
+          <w:szCs w:val="24"/>
+        </w:rPr>
+        <w:t>The security used is transport and the use of Windows Credentials. The client is providing Credentials in code. That means that Username and Password indicated in Client Credentials must exist on the server. The client is Impersonating a specific Username.</w:t>
+      </w:r>
+    </w:p>
+    <w:p>
+      <w:pPr>
+        <w:autoSpaceDE w:val="0"/>
+        <w:autoSpaceDN w:val="0"/>
+        <w:adjustRightInd w:val="0"/>
+        <w:spacing w:after="0" w:line="240" w:lineRule="auto"/>
+        <w:rPr>
+          <w:sz w:val="24"/>
+          <w:szCs w:val="24"/>
+        </w:rPr>
+      </w:pPr>
     </w:p>
     <w:p>
       <w:pPr>
@@ -1586,7 +1669,6 @@
           <w:szCs w:val="24"/>
           <w:lang w:eastAsia="en-GB"/>
         </w:rPr>
-        <w:lastRenderedPageBreak/>
         <w:drawing>
           <wp:inline distT="0" distB="0" distL="0" distR="0">
             <wp:extent cx="5731510" cy="1833245"/>
@@ -2318,6 +2400,7 @@
           <w:sz w:val="24"/>
           <w:szCs w:val="24"/>
         </w:rPr>
+        <w:lastRenderedPageBreak/>
         <w:t xml:space="preserve"> </w:t>
       </w:r>
       <w:r>
@@ -2388,15 +2471,7 @@
           <w:sz w:val="24"/>
           <w:szCs w:val="24"/>
         </w:rPr>
-        <w:t xml:space="preserve"> a key-value </w:t>
-      </w:r>
-      <w:r>
-        <w:rPr>
-          <w:sz w:val="24"/>
-          <w:szCs w:val="24"/>
-        </w:rPr>
-        <w:lastRenderedPageBreak/>
-        <w:t>pair stored in the local</w:t>
+        <w:t xml:space="preserve"> a key-value pair stored in the local</w:t>
       </w:r>
       <w:r>
         <w:rPr>

</xml_diff>